<commit_message>
Finalisation de la documentation
</commit_message>
<xml_diff>
--- a/Doc_Morpion.docx
+++ b/Doc_Morpion.docx
@@ -2,8 +2,6 @@
 <file path=word/document.xml><?xml version="1.0" encoding="utf-8"?>
 <w:document xmlns:wpc="http://schemas.microsoft.com/office/word/2010/wordprocessingCanvas" xmlns:mc="http://schemas.openxmlformats.org/markup-compatibility/2006" xmlns:o="urn:schemas-microsoft-com:office:office" xmlns:r="http://schemas.openxmlformats.org/officeDocument/2006/relationships" xmlns:m="http://schemas.openxmlformats.org/officeDocument/2006/math" xmlns:v="urn:schemas-microsoft-com:vml" xmlns:wp14="http://schemas.microsoft.com/office/word/2010/wordprocessingDrawing" xmlns:wp="http://schemas.openxmlformats.org/drawingml/2006/wordprocessingDrawing" xmlns:w10="urn:schemas-microsoft-com:office:word" xmlns:w="http://schemas.openxmlformats.org/wordprocessingml/2006/main" xmlns:w14="http://schemas.microsoft.com/office/word/2010/wordml" xmlns:w15="http://schemas.microsoft.com/office/word/2012/wordml" xmlns:wpg="http://schemas.microsoft.com/office/word/2010/wordprocessingGroup" xmlns:wpi="http://schemas.microsoft.com/office/word/2010/wordprocessingInk" xmlns:wne="http://schemas.microsoft.com/office/word/2006/wordml" xmlns:wps="http://schemas.microsoft.com/office/word/2010/wordprocessingShape" mc:Ignorable="w14 w15 wp14">
   <w:body>
-    <w:bookmarkStart w:id="0" w:name="_GoBack" w:displacedByCustomXml="next"/>
-    <w:bookmarkEnd w:id="0" w:displacedByCustomXml="next"/>
     <w:sdt>
       <w:sdtPr>
         <w:rPr>
@@ -5419,55 +5417,121 @@
             <w:tcW w:w="2146" w:type="dxa"/>
           </w:tcPr>
           <w:p>
+            <w:pPr>
+              <w:rPr>
+                <w:lang w:val="fr-FR"/>
+              </w:rPr>
+            </w:pPr>
             <w:r>
+              <w:rPr>
+                <w:lang w:val="fr-FR"/>
+              </w:rPr>
+              <w:t xml:space="preserve">+ </w:t>
+            </w:r>
+            <w:proofErr w:type="gramStart"/>
+            <w:r>
+              <w:rPr>
+                <w:lang w:val="fr-FR"/>
+              </w:rPr>
+              <w:t>Joueur()</w:t>
+            </w:r>
+            <w:proofErr w:type="gramEnd"/>
+          </w:p>
+          <w:p>
+            <w:pPr>
+              <w:rPr>
+                <w:lang w:val="fr-FR"/>
+              </w:rPr>
+            </w:pPr>
+            <w:r>
+              <w:rPr>
+                <w:lang w:val="fr-FR"/>
+              </w:rPr>
+              <w:t>+ ~</w:t>
+            </w:r>
+            <w:proofErr w:type="gramStart"/>
+            <w:r>
+              <w:rPr>
+                <w:lang w:val="fr-FR"/>
+              </w:rPr>
+              <w:t>Joueur()</w:t>
+            </w:r>
+            <w:proofErr w:type="gramEnd"/>
+          </w:p>
+          <w:p>
+            <w:pPr>
+              <w:rPr>
+                <w:lang w:val="fr-FR"/>
+              </w:rPr>
+            </w:pPr>
+            <w:r>
+              <w:rPr>
+                <w:lang w:val="fr-FR"/>
+              </w:rPr>
               <w:t xml:space="preserve">+ </w:t>
             </w:r>
             <w:proofErr w:type="spellStart"/>
             <w:r>
-              <w:t>Joueur</w:t>
-            </w:r>
-            <w:proofErr w:type="spellEnd"/>
-            <w:r>
-              <w:t>()</w:t>
-            </w:r>
-          </w:p>
-          <w:p>
-            <w:r>
-              <w:t>+ ~</w:t>
-            </w:r>
-            <w:proofErr w:type="spellStart"/>
-            <w:r>
-              <w:t>Joueur</w:t>
-            </w:r>
-            <w:proofErr w:type="spellEnd"/>
-            <w:r>
-              <w:t>()</w:t>
-            </w:r>
-          </w:p>
-          <w:p>
-            <w:r>
-              <w:t xml:space="preserve">+ </w:t>
-            </w:r>
-            <w:proofErr w:type="spellStart"/>
-            <w:r>
+              <w:rPr>
+                <w:lang w:val="fr-FR"/>
+              </w:rPr>
               <w:t>tour_joueur</w:t>
             </w:r>
             <w:proofErr w:type="spellEnd"/>
             <w:r>
-              <w:t xml:space="preserve"> : void</w:t>
+              <w:rPr>
+                <w:lang w:val="fr-FR"/>
+              </w:rPr>
+              <w:t xml:space="preserve"> : </w:t>
             </w:r>
+            <w:proofErr w:type="spellStart"/>
+            <w:r>
+              <w:rPr>
+                <w:lang w:val="fr-FR"/>
+              </w:rPr>
+              <w:t>void</w:t>
+            </w:r>
+            <w:proofErr w:type="spellEnd"/>
           </w:p>
           <w:p>
+            <w:pPr>
+              <w:rPr>
+                <w:lang w:val="fr-FR"/>
+              </w:rPr>
+            </w:pPr>
             <w:r>
+              <w:rPr>
+                <w:lang w:val="fr-FR"/>
+              </w:rPr>
               <w:t xml:space="preserve">- </w:t>
             </w:r>
             <w:proofErr w:type="spellStart"/>
             <w:r>
-              <w:t>tab_choix</w:t>
+              <w:rPr>
+                <w:lang w:val="fr-FR"/>
+              </w:rPr>
+              <w:t>tab_</w:t>
+            </w:r>
+            <w:proofErr w:type="gramStart"/>
+            <w:r>
+              <w:rPr>
+                <w:lang w:val="fr-FR"/>
+              </w:rPr>
+              <w:t>choix</w:t>
             </w:r>
             <w:proofErr w:type="spellEnd"/>
             <w:r>
-              <w:t>() : char</w:t>
+              <w:rPr>
+                <w:lang w:val="fr-FR"/>
+              </w:rPr>
+              <w:t>(</w:t>
+            </w:r>
+            <w:proofErr w:type="gramEnd"/>
+            <w:r>
+              <w:rPr>
+                <w:lang w:val="fr-FR"/>
+              </w:rPr>
+              <w:t>) : char</w:t>
             </w:r>
           </w:p>
         </w:tc>
@@ -5521,54 +5585,797 @@
             <w:tcW w:w="2521" w:type="dxa"/>
           </w:tcPr>
           <w:p>
+            <w:pPr>
+              <w:rPr>
+                <w:lang w:val="fr-FR"/>
+              </w:rPr>
+            </w:pPr>
             <w:r>
-              <w:t>+ Plateau()</w:t>
+              <w:rPr>
+                <w:lang w:val="fr-FR"/>
+              </w:rPr>
+              <w:t xml:space="preserve">+ </w:t>
             </w:r>
+            <w:proofErr w:type="gramStart"/>
+            <w:r>
+              <w:rPr>
+                <w:lang w:val="fr-FR"/>
+              </w:rPr>
+              <w:t>Plateau()</w:t>
+            </w:r>
+            <w:proofErr w:type="gramEnd"/>
           </w:p>
           <w:p>
+            <w:pPr>
+              <w:rPr>
+                <w:lang w:val="fr-FR"/>
+              </w:rPr>
+            </w:pPr>
             <w:r>
-              <w:t>+~Plateau()</w:t>
+              <w:rPr>
+                <w:lang w:val="fr-FR"/>
+              </w:rPr>
+              <w:t>+~</w:t>
             </w:r>
+            <w:proofErr w:type="gramStart"/>
+            <w:r>
+              <w:rPr>
+                <w:lang w:val="fr-FR"/>
+              </w:rPr>
+              <w:t>Plateau()</w:t>
+            </w:r>
+            <w:proofErr w:type="gramEnd"/>
           </w:p>
           <w:p>
+            <w:pPr>
+              <w:rPr>
+                <w:lang w:val="fr-FR"/>
+              </w:rPr>
+            </w:pPr>
             <w:r>
+              <w:rPr>
+                <w:lang w:val="fr-FR"/>
+              </w:rPr>
               <w:t xml:space="preserve">+ </w:t>
             </w:r>
             <w:proofErr w:type="spellStart"/>
             <w:r>
+              <w:rPr>
+                <w:lang w:val="fr-FR"/>
+              </w:rPr>
               <w:t>lancement_plateau</w:t>
             </w:r>
             <w:proofErr w:type="spellEnd"/>
             <w:r>
-              <w:t xml:space="preserve"> (</w:t>
+              <w:rPr>
+                <w:lang w:val="fr-FR"/>
+              </w:rPr>
+              <w:t xml:space="preserve"> (Joueur </w:t>
             </w:r>
             <w:proofErr w:type="spellStart"/>
             <w:r>
-              <w:t>Joueur</w:t>
-            </w:r>
-            <w:proofErr w:type="spellEnd"/>
-            <w:r>
-              <w:t xml:space="preserve"> </w:t>
-            </w:r>
-            <w:proofErr w:type="spellStart"/>
-            <w:r>
+              <w:rPr>
+                <w:lang w:val="fr-FR"/>
+              </w:rPr>
               <w:t>jo</w:t>
             </w:r>
             <w:r>
+              <w:rPr>
+                <w:lang w:val="fr-FR"/>
+              </w:rPr>
               <w:t>u</w:t>
             </w:r>
             <w:r>
+              <w:rPr>
+                <w:lang w:val="fr-FR"/>
+              </w:rPr>
               <w:t>eur</w:t>
             </w:r>
             <w:proofErr w:type="spellEnd"/>
             <w:r>
+              <w:rPr>
+                <w:lang w:val="fr-FR"/>
+              </w:rPr>
               <w:t>)</w:t>
             </w:r>
           </w:p>
         </w:tc>
       </w:tr>
     </w:tbl>
-    <w:p/>
+    <w:p>
+      <w:pPr>
+        <w:rPr>
+          <w:lang w:val="fr-FR"/>
+        </w:rPr>
+      </w:pPr>
+    </w:p>
+    <w:p>
+      <w:pPr>
+        <w:jc w:val="center"/>
+        <w:rPr>
+          <w:b/>
+          <w:sz w:val="28"/>
+          <w:u w:val="single"/>
+          <w:lang w:val="fr-FR"/>
+        </w:rPr>
+      </w:pPr>
+      <w:r>
+        <w:rPr>
+          <w:b/>
+          <w:sz w:val="28"/>
+          <w:u w:val="single"/>
+          <w:lang w:val="fr-FR"/>
+        </w:rPr>
+        <w:t>Le déroulement du programme</w:t>
+      </w:r>
+    </w:p>
+    <w:p>
+      <w:pPr>
+        <w:rPr>
+          <w:sz w:val="24"/>
+          <w:lang w:val="fr-FR"/>
+        </w:rPr>
+      </w:pPr>
+      <w:r>
+        <w:rPr>
+          <w:sz w:val="24"/>
+          <w:lang w:val="fr-FR"/>
+        </w:rPr>
+        <w:t>Tout d’abord le joueur arrive sur le menu :</w:t>
+      </w:r>
+    </w:p>
+    <w:p>
+      <w:pPr>
+        <w:rPr>
+          <w:sz w:val="24"/>
+          <w:lang w:val="fr-FR"/>
+        </w:rPr>
+      </w:pPr>
+      <w:r>
+        <w:rPr>
+          <w:noProof/>
+          <w:sz w:val="24"/>
+          <w:lang w:val="fr-FR" w:eastAsia="fr-FR"/>
+        </w:rPr>
+        <w:drawing>
+          <wp:inline distT="0" distB="0" distL="0" distR="0">
+            <wp:extent cx="5760720" cy="902970"/>
+            <wp:effectExtent l="0" t="0" r="0" b="0"/>
+            <wp:docPr id="35" name="Image 35"/>
+            <wp:cNvGraphicFramePr>
+              <a:graphicFrameLocks xmlns:a="http://schemas.openxmlformats.org/drawingml/2006/main" noChangeAspect="1"/>
+            </wp:cNvGraphicFramePr>
+            <a:graphic xmlns:a="http://schemas.openxmlformats.org/drawingml/2006/main">
+              <a:graphicData uri="http://schemas.openxmlformats.org/drawingml/2006/picture">
+                <pic:pic xmlns:pic="http://schemas.openxmlformats.org/drawingml/2006/picture">
+                  <pic:nvPicPr>
+                    <pic:cNvPr id="35" name="Menu console.PNG"/>
+                    <pic:cNvPicPr/>
+                  </pic:nvPicPr>
+                  <pic:blipFill>
+                    <a:blip r:embed="rId9">
+                      <a:extLst>
+                        <a:ext uri="{28A0092B-C50C-407E-A947-70E740481C1C}">
+                          <a14:useLocalDpi xmlns:a14="http://schemas.microsoft.com/office/drawing/2010/main" val="0"/>
+                        </a:ext>
+                      </a:extLst>
+                    </a:blip>
+                    <a:stretch>
+                      <a:fillRect/>
+                    </a:stretch>
+                  </pic:blipFill>
+                  <pic:spPr>
+                    <a:xfrm>
+                      <a:off x="0" y="0"/>
+                      <a:ext cx="5760720" cy="902970"/>
+                    </a:xfrm>
+                    <a:prstGeom prst="rect">
+                      <a:avLst/>
+                    </a:prstGeom>
+                  </pic:spPr>
+                </pic:pic>
+              </a:graphicData>
+            </a:graphic>
+          </wp:inline>
+        </w:drawing>
+      </w:r>
+    </w:p>
+    <w:p>
+      <w:pPr>
+        <w:rPr>
+          <w:sz w:val="24"/>
+          <w:lang w:val="fr-FR"/>
+        </w:rPr>
+      </w:pPr>
+      <w:r>
+        <w:rPr>
+          <w:sz w:val="24"/>
+          <w:lang w:val="fr-FR"/>
+        </w:rPr>
+        <w:t>Ensuite soit il choisit d’afficher les règles :</w:t>
+      </w:r>
+    </w:p>
+    <w:p>
+      <w:pPr>
+        <w:rPr>
+          <w:sz w:val="24"/>
+          <w:lang w:val="fr-FR"/>
+        </w:rPr>
+      </w:pPr>
+      <w:r>
+        <w:rPr>
+          <w:noProof/>
+          <w:sz w:val="24"/>
+          <w:lang w:val="fr-FR" w:eastAsia="fr-FR"/>
+        </w:rPr>
+        <w:drawing>
+          <wp:inline distT="0" distB="0" distL="0" distR="0" wp14:anchorId="0C5AA5DB" wp14:editId="0C99760A">
+            <wp:extent cx="5760720" cy="840740"/>
+            <wp:effectExtent l="0" t="0" r="0" b="0"/>
+            <wp:docPr id="36" name="Image 36"/>
+            <wp:cNvGraphicFramePr>
+              <a:graphicFrameLocks xmlns:a="http://schemas.openxmlformats.org/drawingml/2006/main" noChangeAspect="1"/>
+            </wp:cNvGraphicFramePr>
+            <a:graphic xmlns:a="http://schemas.openxmlformats.org/drawingml/2006/main">
+              <a:graphicData uri="http://schemas.openxmlformats.org/drawingml/2006/picture">
+                <pic:pic xmlns:pic="http://schemas.openxmlformats.org/drawingml/2006/picture">
+                  <pic:nvPicPr>
+                    <pic:cNvPr id="36" name="Règles.PNG"/>
+                    <pic:cNvPicPr/>
+                  </pic:nvPicPr>
+                  <pic:blipFill>
+                    <a:blip r:embed="rId10">
+                      <a:extLst>
+                        <a:ext uri="{28A0092B-C50C-407E-A947-70E740481C1C}">
+                          <a14:useLocalDpi xmlns:a14="http://schemas.microsoft.com/office/drawing/2010/main" val="0"/>
+                        </a:ext>
+                      </a:extLst>
+                    </a:blip>
+                    <a:stretch>
+                      <a:fillRect/>
+                    </a:stretch>
+                  </pic:blipFill>
+                  <pic:spPr>
+                    <a:xfrm>
+                      <a:off x="0" y="0"/>
+                      <a:ext cx="5760720" cy="840740"/>
+                    </a:xfrm>
+                    <a:prstGeom prst="rect">
+                      <a:avLst/>
+                    </a:prstGeom>
+                  </pic:spPr>
+                </pic:pic>
+              </a:graphicData>
+            </a:graphic>
+          </wp:inline>
+        </w:drawing>
+      </w:r>
+    </w:p>
+    <w:p>
+      <w:pPr>
+        <w:rPr>
+          <w:sz w:val="24"/>
+          <w:lang w:val="fr-FR"/>
+        </w:rPr>
+      </w:pPr>
+      <w:r>
+        <w:rPr>
+          <w:sz w:val="24"/>
+          <w:lang w:val="fr-FR"/>
+        </w:rPr>
+        <w:t>Ou bien de choisir de jouer :</w:t>
+      </w:r>
+    </w:p>
+    <w:p>
+      <w:pPr>
+        <w:rPr>
+          <w:sz w:val="24"/>
+          <w:lang w:val="fr-FR"/>
+        </w:rPr>
+      </w:pPr>
+      <w:r>
+        <w:rPr>
+          <w:noProof/>
+          <w:sz w:val="24"/>
+          <w:lang w:val="fr-FR" w:eastAsia="fr-FR"/>
+        </w:rPr>
+        <w:drawing>
+          <wp:inline distT="0" distB="0" distL="0" distR="0">
+            <wp:extent cx="2028840" cy="1633549"/>
+            <wp:effectExtent l="0" t="0" r="0" b="5080"/>
+            <wp:docPr id="37" name="Image 37"/>
+            <wp:cNvGraphicFramePr>
+              <a:graphicFrameLocks xmlns:a="http://schemas.openxmlformats.org/drawingml/2006/main" noChangeAspect="1"/>
+            </wp:cNvGraphicFramePr>
+            <a:graphic xmlns:a="http://schemas.openxmlformats.org/drawingml/2006/main">
+              <a:graphicData uri="http://schemas.openxmlformats.org/drawingml/2006/picture">
+                <pic:pic xmlns:pic="http://schemas.openxmlformats.org/drawingml/2006/picture">
+                  <pic:nvPicPr>
+                    <pic:cNvPr id="37" name="Jeu.PNG"/>
+                    <pic:cNvPicPr/>
+                  </pic:nvPicPr>
+                  <pic:blipFill>
+                    <a:blip r:embed="rId11">
+                      <a:extLst>
+                        <a:ext uri="{28A0092B-C50C-407E-A947-70E740481C1C}">
+                          <a14:useLocalDpi xmlns:a14="http://schemas.microsoft.com/office/drawing/2010/main" val="0"/>
+                        </a:ext>
+                      </a:extLst>
+                    </a:blip>
+                    <a:stretch>
+                      <a:fillRect/>
+                    </a:stretch>
+                  </pic:blipFill>
+                  <pic:spPr>
+                    <a:xfrm>
+                      <a:off x="0" y="0"/>
+                      <a:ext cx="2028840" cy="1633549"/>
+                    </a:xfrm>
+                    <a:prstGeom prst="rect">
+                      <a:avLst/>
+                    </a:prstGeom>
+                  </pic:spPr>
+                </pic:pic>
+              </a:graphicData>
+            </a:graphic>
+          </wp:inline>
+        </w:drawing>
+      </w:r>
+    </w:p>
+    <w:p>
+      <w:pPr>
+        <w:rPr>
+          <w:sz w:val="24"/>
+          <w:lang w:val="fr-FR"/>
+        </w:rPr>
+      </w:pPr>
+    </w:p>
+    <w:p>
+      <w:pPr>
+        <w:rPr>
+          <w:sz w:val="24"/>
+          <w:lang w:val="fr-FR"/>
+        </w:rPr>
+      </w:pPr>
+    </w:p>
+    <w:p>
+      <w:pPr>
+        <w:rPr>
+          <w:sz w:val="24"/>
+          <w:lang w:val="fr-FR"/>
+        </w:rPr>
+      </w:pPr>
+    </w:p>
+    <w:p>
+      <w:pPr>
+        <w:rPr>
+          <w:sz w:val="24"/>
+          <w:lang w:val="fr-FR"/>
+        </w:rPr>
+      </w:pPr>
+    </w:p>
+    <w:p>
+      <w:pPr>
+        <w:rPr>
+          <w:sz w:val="24"/>
+          <w:lang w:val="fr-FR"/>
+        </w:rPr>
+      </w:pPr>
+      <w:proofErr w:type="gramStart"/>
+      <w:r>
+        <w:rPr>
+          <w:sz w:val="24"/>
+          <w:lang w:val="fr-FR"/>
+        </w:rPr>
+        <w:lastRenderedPageBreak/>
+        <w:t>Si il</w:t>
+      </w:r>
+      <w:proofErr w:type="gramEnd"/>
+      <w:r>
+        <w:rPr>
+          <w:sz w:val="24"/>
+          <w:lang w:val="fr-FR"/>
+        </w:rPr>
+        <w:t xml:space="preserve"> décide de jouer il doit placer son pion. Par exemple le X sur la case 1 :</w:t>
+      </w:r>
+    </w:p>
+    <w:p>
+      <w:pPr>
+        <w:rPr>
+          <w:sz w:val="24"/>
+          <w:lang w:val="fr-FR"/>
+        </w:rPr>
+      </w:pPr>
+      <w:r>
+        <w:rPr>
+          <w:noProof/>
+          <w:sz w:val="24"/>
+          <w:lang w:val="fr-FR" w:eastAsia="fr-FR"/>
+        </w:rPr>
+        <w:drawing>
+          <wp:inline distT="0" distB="0" distL="0" distR="0">
+            <wp:extent cx="2019315" cy="1338272"/>
+            <wp:effectExtent l="0" t="0" r="0" b="0"/>
+            <wp:docPr id="38" name="Image 38"/>
+            <wp:cNvGraphicFramePr>
+              <a:graphicFrameLocks xmlns:a="http://schemas.openxmlformats.org/drawingml/2006/main" noChangeAspect="1"/>
+            </wp:cNvGraphicFramePr>
+            <a:graphic xmlns:a="http://schemas.openxmlformats.org/drawingml/2006/main">
+              <a:graphicData uri="http://schemas.openxmlformats.org/drawingml/2006/picture">
+                <pic:pic xmlns:pic="http://schemas.openxmlformats.org/drawingml/2006/picture">
+                  <pic:nvPicPr>
+                    <pic:cNvPr id="38" name="Croix.PNG"/>
+                    <pic:cNvPicPr/>
+                  </pic:nvPicPr>
+                  <pic:blipFill>
+                    <a:blip r:embed="rId12">
+                      <a:extLst>
+                        <a:ext uri="{28A0092B-C50C-407E-A947-70E740481C1C}">
+                          <a14:useLocalDpi xmlns:a14="http://schemas.microsoft.com/office/drawing/2010/main" val="0"/>
+                        </a:ext>
+                      </a:extLst>
+                    </a:blip>
+                    <a:stretch>
+                      <a:fillRect/>
+                    </a:stretch>
+                  </pic:blipFill>
+                  <pic:spPr>
+                    <a:xfrm>
+                      <a:off x="0" y="0"/>
+                      <a:ext cx="2019315" cy="1338272"/>
+                    </a:xfrm>
+                    <a:prstGeom prst="rect">
+                      <a:avLst/>
+                    </a:prstGeom>
+                  </pic:spPr>
+                </pic:pic>
+              </a:graphicData>
+            </a:graphic>
+          </wp:inline>
+        </w:drawing>
+      </w:r>
+    </w:p>
+    <w:p>
+      <w:pPr>
+        <w:rPr>
+          <w:sz w:val="24"/>
+          <w:lang w:val="fr-FR"/>
+        </w:rPr>
+      </w:pPr>
+      <w:r>
+        <w:rPr>
+          <w:sz w:val="24"/>
+          <w:lang w:val="fr-FR"/>
+        </w:rPr>
+        <w:t>Du coup c’est au tour de l’adversaire :</w:t>
+      </w:r>
+    </w:p>
+    <w:p>
+      <w:pPr>
+        <w:rPr>
+          <w:sz w:val="24"/>
+          <w:lang w:val="fr-FR"/>
+        </w:rPr>
+      </w:pPr>
+      <w:r>
+        <w:rPr>
+          <w:noProof/>
+          <w:sz w:val="24"/>
+          <w:lang w:val="fr-FR" w:eastAsia="fr-FR"/>
+        </w:rPr>
+        <w:drawing>
+          <wp:inline distT="0" distB="0" distL="0" distR="0">
+            <wp:extent cx="2033602" cy="1414473"/>
+            <wp:effectExtent l="0" t="0" r="5080" b="0"/>
+            <wp:docPr id="39" name="Image 39"/>
+            <wp:cNvGraphicFramePr>
+              <a:graphicFrameLocks xmlns:a="http://schemas.openxmlformats.org/drawingml/2006/main" noChangeAspect="1"/>
+            </wp:cNvGraphicFramePr>
+            <a:graphic xmlns:a="http://schemas.openxmlformats.org/drawingml/2006/main">
+              <a:graphicData uri="http://schemas.openxmlformats.org/drawingml/2006/picture">
+                <pic:pic xmlns:pic="http://schemas.openxmlformats.org/drawingml/2006/picture">
+                  <pic:nvPicPr>
+                    <pic:cNvPr id="39" name="Rond.PNG"/>
+                    <pic:cNvPicPr/>
+                  </pic:nvPicPr>
+                  <pic:blipFill>
+                    <a:blip r:embed="rId13">
+                      <a:extLst>
+                        <a:ext uri="{28A0092B-C50C-407E-A947-70E740481C1C}">
+                          <a14:useLocalDpi xmlns:a14="http://schemas.microsoft.com/office/drawing/2010/main" val="0"/>
+                        </a:ext>
+                      </a:extLst>
+                    </a:blip>
+                    <a:stretch>
+                      <a:fillRect/>
+                    </a:stretch>
+                  </pic:blipFill>
+                  <pic:spPr>
+                    <a:xfrm>
+                      <a:off x="0" y="0"/>
+                      <a:ext cx="2033602" cy="1414473"/>
+                    </a:xfrm>
+                    <a:prstGeom prst="rect">
+                      <a:avLst/>
+                    </a:prstGeom>
+                  </pic:spPr>
+                </pic:pic>
+              </a:graphicData>
+            </a:graphic>
+          </wp:inline>
+        </w:drawing>
+      </w:r>
+    </w:p>
+    <w:p>
+      <w:pPr>
+        <w:rPr>
+          <w:sz w:val="24"/>
+          <w:lang w:val="fr-FR"/>
+        </w:rPr>
+      </w:pPr>
+      <w:r>
+        <w:rPr>
+          <w:sz w:val="24"/>
+          <w:lang w:val="fr-FR"/>
+        </w:rPr>
+        <w:t>Si le joueur 1 (X) gagne :</w:t>
+      </w:r>
+    </w:p>
+    <w:p>
+      <w:pPr>
+        <w:rPr>
+          <w:sz w:val="24"/>
+          <w:lang w:val="fr-FR"/>
+        </w:rPr>
+      </w:pPr>
+      <w:r>
+        <w:rPr>
+          <w:noProof/>
+          <w:sz w:val="24"/>
+          <w:lang w:val="fr-FR" w:eastAsia="fr-FR"/>
+        </w:rPr>
+        <w:drawing>
+          <wp:inline distT="0" distB="0" distL="0" distR="0">
+            <wp:extent cx="2286017" cy="1805001"/>
+            <wp:effectExtent l="0" t="0" r="0" b="5080"/>
+            <wp:docPr id="40" name="Image 40"/>
+            <wp:cNvGraphicFramePr>
+              <a:graphicFrameLocks xmlns:a="http://schemas.openxmlformats.org/drawingml/2006/main" noChangeAspect="1"/>
+            </wp:cNvGraphicFramePr>
+            <a:graphic xmlns:a="http://schemas.openxmlformats.org/drawingml/2006/main">
+              <a:graphicData uri="http://schemas.openxmlformats.org/drawingml/2006/picture">
+                <pic:pic xmlns:pic="http://schemas.openxmlformats.org/drawingml/2006/picture">
+                  <pic:nvPicPr>
+                    <pic:cNvPr id="40" name="Allan.PNG"/>
+                    <pic:cNvPicPr/>
+                  </pic:nvPicPr>
+                  <pic:blipFill>
+                    <a:blip r:embed="rId14">
+                      <a:extLst>
+                        <a:ext uri="{28A0092B-C50C-407E-A947-70E740481C1C}">
+                          <a14:useLocalDpi xmlns:a14="http://schemas.microsoft.com/office/drawing/2010/main" val="0"/>
+                        </a:ext>
+                      </a:extLst>
+                    </a:blip>
+                    <a:stretch>
+                      <a:fillRect/>
+                    </a:stretch>
+                  </pic:blipFill>
+                  <pic:spPr>
+                    <a:xfrm>
+                      <a:off x="0" y="0"/>
+                      <a:ext cx="2286017" cy="1805001"/>
+                    </a:xfrm>
+                    <a:prstGeom prst="rect">
+                      <a:avLst/>
+                    </a:prstGeom>
+                  </pic:spPr>
+                </pic:pic>
+              </a:graphicData>
+            </a:graphic>
+          </wp:inline>
+        </w:drawing>
+      </w:r>
+    </w:p>
+    <w:p>
+      <w:pPr>
+        <w:rPr>
+          <w:sz w:val="24"/>
+          <w:lang w:val="fr-FR"/>
+        </w:rPr>
+      </w:pPr>
+      <w:r>
+        <w:rPr>
+          <w:sz w:val="24"/>
+          <w:lang w:val="fr-FR"/>
+        </w:rPr>
+        <w:t>Si le joueur 2 (O) gagne :</w:t>
+      </w:r>
+    </w:p>
+    <w:p>
+      <w:pPr>
+        <w:rPr>
+          <w:sz w:val="24"/>
+          <w:lang w:val="fr-FR"/>
+        </w:rPr>
+      </w:pPr>
+      <w:r>
+        <w:rPr>
+          <w:noProof/>
+          <w:sz w:val="24"/>
+          <w:lang w:val="fr-FR" w:eastAsia="fr-FR"/>
+        </w:rPr>
+        <w:drawing>
+          <wp:inline distT="0" distB="0" distL="0" distR="0">
+            <wp:extent cx="2262204" cy="1795476"/>
+            <wp:effectExtent l="0" t="0" r="5080" b="0"/>
+            <wp:docPr id="41" name="Image 41"/>
+            <wp:cNvGraphicFramePr>
+              <a:graphicFrameLocks xmlns:a="http://schemas.openxmlformats.org/drawingml/2006/main" noChangeAspect="1"/>
+            </wp:cNvGraphicFramePr>
+            <a:graphic xmlns:a="http://schemas.openxmlformats.org/drawingml/2006/main">
+              <a:graphicData uri="http://schemas.openxmlformats.org/drawingml/2006/picture">
+                <pic:pic xmlns:pic="http://schemas.openxmlformats.org/drawingml/2006/picture">
+                  <pic:nvPicPr>
+                    <pic:cNvPr id="41" name="Ivan.PNG"/>
+                    <pic:cNvPicPr/>
+                  </pic:nvPicPr>
+                  <pic:blipFill>
+                    <a:blip r:embed="rId15">
+                      <a:extLst>
+                        <a:ext uri="{28A0092B-C50C-407E-A947-70E740481C1C}">
+                          <a14:useLocalDpi xmlns:a14="http://schemas.microsoft.com/office/drawing/2010/main" val="0"/>
+                        </a:ext>
+                      </a:extLst>
+                    </a:blip>
+                    <a:stretch>
+                      <a:fillRect/>
+                    </a:stretch>
+                  </pic:blipFill>
+                  <pic:spPr>
+                    <a:xfrm>
+                      <a:off x="0" y="0"/>
+                      <a:ext cx="2262204" cy="1795476"/>
+                    </a:xfrm>
+                    <a:prstGeom prst="rect">
+                      <a:avLst/>
+                    </a:prstGeom>
+                  </pic:spPr>
+                </pic:pic>
+              </a:graphicData>
+            </a:graphic>
+          </wp:inline>
+        </w:drawing>
+      </w:r>
+    </w:p>
+    <w:p>
+      <w:pPr>
+        <w:rPr>
+          <w:sz w:val="24"/>
+          <w:lang w:val="fr-FR"/>
+        </w:rPr>
+      </w:pPr>
+    </w:p>
+    <w:p>
+      <w:pPr>
+        <w:rPr>
+          <w:sz w:val="24"/>
+          <w:lang w:val="fr-FR"/>
+        </w:rPr>
+      </w:pPr>
+    </w:p>
+    <w:p>
+      <w:pPr>
+        <w:rPr>
+          <w:sz w:val="24"/>
+          <w:lang w:val="fr-FR"/>
+        </w:rPr>
+      </w:pPr>
+    </w:p>
+    <w:p>
+      <w:pPr>
+        <w:rPr>
+          <w:sz w:val="24"/>
+          <w:lang w:val="fr-FR"/>
+        </w:rPr>
+      </w:pPr>
+      <w:r>
+        <w:rPr>
+          <w:sz w:val="24"/>
+          <w:lang w:val="fr-FR"/>
+        </w:rPr>
+        <w:lastRenderedPageBreak/>
+        <w:t xml:space="preserve">Et </w:t>
+      </w:r>
+      <w:proofErr w:type="gramStart"/>
+      <w:r>
+        <w:rPr>
+          <w:sz w:val="24"/>
+          <w:lang w:val="fr-FR"/>
+        </w:rPr>
+        <w:t>si il</w:t>
+      </w:r>
+      <w:proofErr w:type="gramEnd"/>
+      <w:r>
+        <w:rPr>
+          <w:sz w:val="24"/>
+          <w:lang w:val="fr-FR"/>
+        </w:rPr>
+        <w:t xml:space="preserve"> y a égalité :</w:t>
+      </w:r>
+    </w:p>
+    <w:p>
+      <w:pPr>
+        <w:rPr>
+          <w:sz w:val="24"/>
+          <w:lang w:val="fr-FR"/>
+        </w:rPr>
+      </w:pPr>
+      <w:bookmarkStart w:id="0" w:name="_GoBack"/>
+      <w:r>
+        <w:rPr>
+          <w:noProof/>
+          <w:sz w:val="24"/>
+          <w:lang w:val="fr-FR" w:eastAsia="fr-FR"/>
+        </w:rPr>
+        <w:drawing>
+          <wp:inline distT="0" distB="0" distL="0" distR="0">
+            <wp:extent cx="2071703" cy="1895489"/>
+            <wp:effectExtent l="0" t="0" r="5080" b="0"/>
+            <wp:docPr id="42" name="Image 42"/>
+            <wp:cNvGraphicFramePr>
+              <a:graphicFrameLocks xmlns:a="http://schemas.openxmlformats.org/drawingml/2006/main" noChangeAspect="1"/>
+            </wp:cNvGraphicFramePr>
+            <a:graphic xmlns:a="http://schemas.openxmlformats.org/drawingml/2006/main">
+              <a:graphicData uri="http://schemas.openxmlformats.org/drawingml/2006/picture">
+                <pic:pic xmlns:pic="http://schemas.openxmlformats.org/drawingml/2006/picture">
+                  <pic:nvPicPr>
+                    <pic:cNvPr id="42" name="Deuce.PNG"/>
+                    <pic:cNvPicPr/>
+                  </pic:nvPicPr>
+                  <pic:blipFill>
+                    <a:blip r:embed="rId16">
+                      <a:extLst>
+                        <a:ext uri="{28A0092B-C50C-407E-A947-70E740481C1C}">
+                          <a14:useLocalDpi xmlns:a14="http://schemas.microsoft.com/office/drawing/2010/main" val="0"/>
+                        </a:ext>
+                      </a:extLst>
+                    </a:blip>
+                    <a:stretch>
+                      <a:fillRect/>
+                    </a:stretch>
+                  </pic:blipFill>
+                  <pic:spPr>
+                    <a:xfrm>
+                      <a:off x="0" y="0"/>
+                      <a:ext cx="2071703" cy="1895489"/>
+                    </a:xfrm>
+                    <a:prstGeom prst="rect">
+                      <a:avLst/>
+                    </a:prstGeom>
+                  </pic:spPr>
+                </pic:pic>
+              </a:graphicData>
+            </a:graphic>
+          </wp:inline>
+        </w:drawing>
+      </w:r>
+      <w:bookmarkEnd w:id="0"/>
+      <w:r>
+        <w:rPr>
+          <w:sz w:val="24"/>
+          <w:lang w:val="fr-FR"/>
+        </w:rPr>
+        <w:t xml:space="preserve"> </w:t>
+      </w:r>
+    </w:p>
+    <w:p>
+      <w:pPr>
+        <w:rPr>
+          <w:lang w:val="fr-FR"/>
+        </w:rPr>
+      </w:pPr>
+    </w:p>
     <w:p>
       <w:pPr>
         <w:pStyle w:val="Listepuces"/>
@@ -5720,18 +6527,22 @@
         </w:numPr>
         <w:ind w:left="360" w:hanging="360"/>
         <w:rPr>
+          <w:lang w:val="fr-FR"/>
+        </w:rPr>
+      </w:pPr>
+      <w:r>
+        <w:rPr>
           <w:sz w:val="24"/>
           <w:szCs w:val="24"/>
           <w:lang w:val="fr-FR"/>
         </w:rPr>
-      </w:pPr>
+        <w:t xml:space="preserve">   </w:t>
+      </w:r>
       <w:r>
         <w:rPr>
-          <w:sz w:val="24"/>
-          <w:szCs w:val="24"/>
-          <w:lang w:val="fr-FR"/>
-        </w:rPr>
-        <w:t xml:space="preserve">   Nous avons rencontrés deux problèmes majeurs lors de la réalisation du programme du</w:t>
+          <w:lang w:val="fr-FR"/>
+        </w:rPr>
+        <w:t>Nous avons rencontrés deux problèmes majeurs lors de la réalisation du programme du</w:t>
       </w:r>
     </w:p>
     <w:p>
@@ -5771,13 +6582,7 @@
         <w:rPr>
           <w:lang w:val="fr-FR"/>
         </w:rPr>
-        <w:t xml:space="preserve">pas au deuxième joueur et restait donc sur le premier. </w:t>
-      </w:r>
-      <w:r>
-        <w:rPr>
-          <w:lang w:val="fr-FR"/>
-        </w:rPr>
-        <w:t>Le deuxième problème est que le programme</w:t>
+        <w:t>pas au deuxième joueur et restait donc sur le premier. Le deuxième problème est que le programme</w:t>
       </w:r>
     </w:p>
     <w:p>
@@ -5818,6 +6623,140 @@
           <w:lang w:val="fr-FR"/>
         </w:rPr>
         <w:t>et de la recherche, ces problèmes ont été réglés.</w:t>
+      </w:r>
+    </w:p>
+    <w:p>
+      <w:pPr>
+        <w:pStyle w:val="Listepuces"/>
+        <w:numPr>
+          <w:ilvl w:val="0"/>
+          <w:numId w:val="0"/>
+        </w:numPr>
+        <w:ind w:left="360" w:hanging="360"/>
+        <w:rPr>
+          <w:lang w:val="fr-FR"/>
+        </w:rPr>
+      </w:pPr>
+    </w:p>
+    <w:p>
+      <w:pPr>
+        <w:pStyle w:val="Listepuces"/>
+        <w:numPr>
+          <w:ilvl w:val="0"/>
+          <w:numId w:val="0"/>
+        </w:numPr>
+        <w:ind w:left="360" w:hanging="360"/>
+        <w:jc w:val="center"/>
+        <w:rPr>
+          <w:b/>
+          <w:sz w:val="28"/>
+          <w:u w:val="single"/>
+          <w:lang w:val="fr-FR"/>
+        </w:rPr>
+      </w:pPr>
+    </w:p>
+    <w:p>
+      <w:pPr>
+        <w:pStyle w:val="Listepuces"/>
+        <w:numPr>
+          <w:ilvl w:val="0"/>
+          <w:numId w:val="0"/>
+        </w:numPr>
+        <w:ind w:left="360" w:hanging="360"/>
+        <w:jc w:val="center"/>
+        <w:rPr>
+          <w:b/>
+          <w:sz w:val="28"/>
+          <w:u w:val="single"/>
+          <w:lang w:val="fr-FR"/>
+        </w:rPr>
+      </w:pPr>
+      <w:r>
+        <w:rPr>
+          <w:b/>
+          <w:sz w:val="28"/>
+          <w:u w:val="single"/>
+          <w:lang w:val="fr-FR"/>
+        </w:rPr>
+        <w:t>Solutions trouvées</w:t>
+      </w:r>
+    </w:p>
+    <w:p>
+      <w:pPr>
+        <w:pStyle w:val="Listepuces"/>
+        <w:numPr>
+          <w:ilvl w:val="0"/>
+          <w:numId w:val="0"/>
+        </w:numPr>
+        <w:ind w:left="360" w:hanging="360"/>
+        <w:rPr>
+          <w:sz w:val="28"/>
+          <w:lang w:val="fr-FR"/>
+        </w:rPr>
+      </w:pPr>
+    </w:p>
+    <w:p>
+      <w:pPr>
+        <w:pStyle w:val="Listepuces"/>
+        <w:numPr>
+          <w:ilvl w:val="0"/>
+          <w:numId w:val="0"/>
+        </w:numPr>
+        <w:ind w:left="360" w:hanging="360"/>
+        <w:rPr>
+          <w:sz w:val="24"/>
+          <w:lang w:val="fr-FR"/>
+        </w:rPr>
+      </w:pPr>
+      <w:r>
+        <w:rPr>
+          <w:sz w:val="28"/>
+          <w:lang w:val="fr-FR"/>
+        </w:rPr>
+        <w:tab/>
+      </w:r>
+      <w:r>
+        <w:rPr>
+          <w:sz w:val="24"/>
+          <w:lang w:val="fr-FR"/>
+        </w:rPr>
+        <w:t>Pour notre premier problème, c’est-à-dire le changement de joueur, nous avons fait passés la variable « tour » en variable globale.</w:t>
+      </w:r>
+    </w:p>
+    <w:p>
+      <w:pPr>
+        <w:pStyle w:val="Listepuces"/>
+        <w:numPr>
+          <w:ilvl w:val="0"/>
+          <w:numId w:val="0"/>
+        </w:numPr>
+        <w:ind w:left="360" w:hanging="360"/>
+        <w:rPr>
+          <w:sz w:val="24"/>
+          <w:lang w:val="fr-FR"/>
+        </w:rPr>
+      </w:pPr>
+    </w:p>
+    <w:p>
+      <w:pPr>
+        <w:pStyle w:val="Listepuces"/>
+        <w:numPr>
+          <w:ilvl w:val="0"/>
+          <w:numId w:val="0"/>
+        </w:numPr>
+        <w:ind w:left="360" w:hanging="360"/>
+        <w:rPr>
+          <w:sz w:val="24"/>
+          <w:lang w:val="fr-FR"/>
+        </w:rPr>
+      </w:pPr>
+      <w:r>
+        <w:rPr>
+          <w:sz w:val="24"/>
+          <w:lang w:val="fr-FR"/>
+        </w:rPr>
+        <w:tab/>
+        <w:t>Et en ce qui concerne notre deuxième problème, le souci de l’affichage des pions, nous avons supprimé les tableaux pour les avoir que dans la classe « Joueur » et nous avons placé le joueur en paramètre dans la fonction de lancement de plateau.</w:t>
       </w:r>
     </w:p>
     <w:p>
@@ -7000,7 +7939,7 @@
 </file>
 
 <file path=customXml/itemProps2.xml><?xml version="1.0" encoding="utf-8"?>
-<ds:datastoreItem xmlns:ds="http://schemas.openxmlformats.org/officeDocument/2006/customXml" ds:itemID="{47B96E59-02F1-40BB-AB4C-BA403F72CF03}">
+<ds:datastoreItem xmlns:ds="http://schemas.openxmlformats.org/officeDocument/2006/customXml" ds:itemID="{8DFE9EA8-68DB-4B42-9C82-8FD1ADCF1DA7}">
   <ds:schemaRefs>
     <ds:schemaRef ds:uri="http://schemas.openxmlformats.org/officeDocument/2006/bibliography"/>
   </ds:schemaRefs>

</xml_diff>